<commit_message>
Final edition lesson learnd
</commit_message>
<xml_diff>
--- a/Documentation/SCRUM/LessonsLearned for the ARS project.docx
+++ b/Documentation/SCRUM/LessonsLearned for the ARS project.docx
@@ -430,6 +430,66 @@
           <w:shd w:fill="auto" w:val="clear"/>
         </w:rPr>
         <w:t xml:space="preserve">IntelliJ is the most efficient IDE for java programming as it has many libraries, features, extentions, packages... etc.</w:t>
+      </w:r>
+    </w:p>
+    <w:p>
+      <w:pPr>
+        <w:numPr>
+          <w:ilvl w:val="0"/>
+          <w:numId w:val="3"/>
+        </w:numPr>
+        <w:spacing w:before="0" w:after="200" w:line="276"/>
+        <w:ind w:right="0" w:left="720" w:hanging="360"/>
+        <w:jc w:val="left"/>
+        <w:rPr>
+          <w:rFonts w:ascii="Calibri" w:hAnsi="Calibri" w:cs="Calibri" w:eastAsia="Calibri"/>
+          <w:color w:val="auto"/>
+          <w:spacing w:val="0"/>
+          <w:position w:val="0"/>
+          <w:sz w:val="28"/>
+          <w:shd w:fill="auto" w:val="clear"/>
+        </w:rPr>
+      </w:pPr>
+      <w:r>
+        <w:rPr>
+          <w:rFonts w:ascii="Calibri" w:hAnsi="Calibri" w:cs="Calibri" w:eastAsia="Calibri"/>
+          <w:color w:val="auto"/>
+          <w:spacing w:val="0"/>
+          <w:position w:val="0"/>
+          <w:sz w:val="28"/>
+          <w:shd w:fill="auto" w:val="clear"/>
+        </w:rPr>
+        <w:t xml:space="preserve">SQL Server is a very competent implementation of SQL. SQL Server has a lot of functionality that other versions of SQL do not have. Furthermore, especially with stored procedures, SQL Server has more competent features in my opinion allowing for a faster and more secure implementation of our database than what would be possible in something like MySQL.</w:t>
+      </w:r>
+    </w:p>
+    <w:p>
+      <w:pPr>
+        <w:numPr>
+          <w:ilvl w:val="0"/>
+          <w:numId w:val="3"/>
+        </w:numPr>
+        <w:spacing w:before="0" w:after="200" w:line="276"/>
+        <w:ind w:right="0" w:left="720" w:hanging="360"/>
+        <w:jc w:val="left"/>
+        <w:rPr>
+          <w:rFonts w:ascii="Calibri" w:hAnsi="Calibri" w:cs="Calibri" w:eastAsia="Calibri"/>
+          <w:color w:val="auto"/>
+          <w:spacing w:val="0"/>
+          <w:position w:val="0"/>
+          <w:sz w:val="28"/>
+          <w:shd w:fill="auto" w:val="clear"/>
+        </w:rPr>
+      </w:pPr>
+      <w:r>
+        <w:rPr>
+          <w:rFonts w:ascii="Calibri" w:hAnsi="Calibri" w:cs="Calibri" w:eastAsia="Calibri"/>
+          <w:color w:val="auto"/>
+          <w:spacing w:val="0"/>
+          <w:position w:val="0"/>
+          <w:sz w:val="28"/>
+          <w:shd w:fill="auto" w:val="clear"/>
+        </w:rPr>
+        <w:t xml:space="preserve">It’s better to agree on the format of and standardize the responses between the front end and backend.</w:t>
       </w:r>
     </w:p>
   </w:body>

</xml_diff>